<commit_message>
add real time check status
</commit_message>
<xml_diff>
--- a/BaocaoTTTN-HoNgocKhanhTrinh-n12dccn095 - Copy (Repaired).docx
+++ b/BaocaoTTTN-HoNgocKhanhTrinh-n12dccn095 - Copy (Repaired).docx
@@ -101,6 +101,14 @@
           <w:sz w:val="32"/>
           <w:szCs w:val="32"/>
         </w:rPr>
+        <w:t>govv</w:t>
+      </w:r>
+      <w:r>
+        <w:rPr>
+          <w:b/>
+          <w:sz w:val="32"/>
+          <w:szCs w:val="32"/>
+        </w:rPr>
         <w:t xml:space="preserve">TẬP ĐOÀN BƯU CHÍNH VIỄN THÔNG VIỆT NAM </w:t>
       </w:r>
     </w:p>
@@ -1642,6 +1650,7 @@
       </w:r>
       <w:r>
         <w:rPr>
+          <w:b/>
           <w:sz w:val="26"/>
           <w:szCs w:val="26"/>
         </w:rPr>
@@ -1649,6 +1658,63 @@
       </w:r>
       <w:r>
         <w:rPr>
+          <w:b/>
+          <w:sz w:val="26"/>
+          <w:szCs w:val="26"/>
+        </w:rPr>
+        <w:tab/>
+      </w:r>
+      <w:r>
+        <w:rPr>
+          <w:b/>
+          <w:sz w:val="26"/>
+          <w:szCs w:val="26"/>
+        </w:rPr>
+        <w:tab/>
+      </w:r>
+      <w:r>
+        <w:rPr>
+          <w:b/>
+          <w:sz w:val="26"/>
+          <w:szCs w:val="26"/>
+        </w:rPr>
+        <w:tab/>
+      </w:r>
+      <w:r>
+        <w:rPr>
+          <w:b/>
+          <w:sz w:val="26"/>
+          <w:szCs w:val="26"/>
+        </w:rPr>
+        <w:tab/>
+      </w:r>
+      <w:r>
+        <w:rPr>
+          <w:b/>
+          <w:sz w:val="26"/>
+          <w:szCs w:val="26"/>
+        </w:rPr>
+        <w:t xml:space="preserve"> </w:t>
+      </w:r>
+      <w:r>
+        <w:rPr>
+          <w:b/>
+          <w:sz w:val="26"/>
+          <w:szCs w:val="26"/>
+        </w:rPr>
+        <w:tab/>
+      </w:r>
+      <w:r>
+        <w:rPr>
+          <w:b/>
+          <w:sz w:val="26"/>
+          <w:szCs w:val="26"/>
+        </w:rPr>
+        <w:tab/>
+      </w:r>
+      <w:r>
+        <w:rPr>
+          <w:b/>
           <w:sz w:val="26"/>
           <w:szCs w:val="26"/>
         </w:rPr>
@@ -1671,15 +1737,31 @@
           <w:sz w:val="26"/>
           <w:szCs w:val="26"/>
         </w:rPr>
-        <w:t>1.1</w:t>
-      </w:r>
-      <w:r>
-        <w:rPr>
-          <w:b/>
-          <w:sz w:val="26"/>
-          <w:szCs w:val="26"/>
-        </w:rPr>
-        <w:t xml:space="preserve"> Tầm quan trọng của đề tài.</w:t>
+        <w:t>1.</w:t>
+      </w:r>
+      <w:r>
+        <w:rPr>
+          <w:b/>
+          <w:sz w:val="26"/>
+          <w:szCs w:val="26"/>
+        </w:rPr>
+        <w:t xml:space="preserve">1 </w:t>
+      </w:r>
+      <w:r>
+        <w:rPr>
+          <w:b/>
+          <w:sz w:val="26"/>
+          <w:szCs w:val="26"/>
+        </w:rPr>
+        <w:t>Mục tiêu, đối tượng, phạm vi</w:t>
+      </w:r>
+      <w:r>
+        <w:rPr>
+          <w:b/>
+          <w:sz w:val="26"/>
+          <w:szCs w:val="26"/>
+        </w:rPr>
+        <w:t xml:space="preserve"> nghiên cứu</w:t>
       </w:r>
       <w:r>
         <w:rPr>
@@ -1727,31 +1809,7 @@
           <w:sz w:val="26"/>
           <w:szCs w:val="26"/>
         </w:rPr>
-        <w:t xml:space="preserve"> </w:t>
-      </w:r>
-      <w:r>
-        <w:rPr>
-          <w:b/>
-          <w:sz w:val="26"/>
-          <w:szCs w:val="26"/>
-        </w:rPr>
-        <w:tab/>
-      </w:r>
-      <w:r>
-        <w:rPr>
-          <w:b/>
-          <w:sz w:val="26"/>
-          <w:szCs w:val="26"/>
-        </w:rPr>
-        <w:tab/>
-      </w:r>
-      <w:r>
-        <w:rPr>
-          <w:b/>
-          <w:sz w:val="26"/>
-          <w:szCs w:val="26"/>
-        </w:rPr>
-        <w:tab/>
+        <w:t xml:space="preserve">                       </w:t>
       </w:r>
     </w:p>
     <w:p>
@@ -1770,23 +1828,23 @@
           <w:sz w:val="26"/>
           <w:szCs w:val="26"/>
         </w:rPr>
-        <w:t xml:space="preserve">1.2 </w:t>
-      </w:r>
-      <w:r>
-        <w:rPr>
-          <w:b/>
-          <w:sz w:val="26"/>
-          <w:szCs w:val="26"/>
-        </w:rPr>
-        <w:t>Mục tiêu, đối tượng, phạm vi</w:t>
-      </w:r>
-      <w:r>
-        <w:rPr>
-          <w:b/>
-          <w:sz w:val="26"/>
-          <w:szCs w:val="26"/>
-        </w:rPr>
-        <w:t xml:space="preserve"> nghiên cứu</w:t>
+        <w:t>1.</w:t>
+      </w:r>
+      <w:r>
+        <w:rPr>
+          <w:b/>
+          <w:sz w:val="26"/>
+          <w:szCs w:val="26"/>
+        </w:rPr>
+        <w:t xml:space="preserve">2 </w:t>
+      </w:r>
+      <w:r>
+        <w:rPr>
+          <w:b/>
+          <w:sz w:val="26"/>
+          <w:szCs w:val="26"/>
+        </w:rPr>
+        <w:t>Lợi ích của đề tài</w:t>
       </w:r>
       <w:r>
         <w:rPr>
@@ -1806,7 +1864,6 @@
       </w:r>
       <w:r>
         <w:rPr>
-          <w:b/>
           <w:sz w:val="26"/>
           <w:szCs w:val="26"/>
         </w:rPr>
@@ -1814,7 +1871,6 @@
       </w:r>
       <w:r>
         <w:rPr>
-          <w:b/>
           <w:sz w:val="26"/>
           <w:szCs w:val="26"/>
         </w:rPr>
@@ -1822,19 +1878,89 @@
       </w:r>
       <w:r>
         <w:rPr>
-          <w:b/>
           <w:sz w:val="26"/>
           <w:szCs w:val="26"/>
         </w:rPr>
         <w:tab/>
-      </w:r>
-      <w:r>
-        <w:rPr>
-          <w:b/>
-          <w:sz w:val="26"/>
-          <w:szCs w:val="26"/>
-        </w:rPr>
-        <w:t xml:space="preserve">                       </w:t>
+        <w:t xml:space="preserve">       </w:t>
+      </w:r>
+      <w:r>
+        <w:rPr>
+          <w:sz w:val="26"/>
+          <w:szCs w:val="26"/>
+        </w:rPr>
+        <w:tab/>
+      </w:r>
+      <w:r>
+        <w:rPr>
+          <w:sz w:val="26"/>
+          <w:szCs w:val="26"/>
+        </w:rPr>
+        <w:tab/>
+      </w:r>
+      <w:r>
+        <w:rPr>
+          <w:sz w:val="26"/>
+          <w:szCs w:val="26"/>
+        </w:rPr>
+        <w:tab/>
+        <w:t xml:space="preserve">         </w:t>
+      </w:r>
+      <w:r>
+        <w:rPr>
+          <w:b/>
+          <w:sz w:val="26"/>
+          <w:szCs w:val="26"/>
+        </w:rPr>
+        <w:t xml:space="preserve">CHƯƠNG 2 </w:t>
+      </w:r>
+      <w:r>
+        <w:rPr>
+          <w:b/>
+          <w:sz w:val="26"/>
+          <w:szCs w:val="26"/>
+        </w:rPr>
+        <w:t>CƠ SỞ LÝ THUYẾT</w:t>
+      </w:r>
+      <w:r>
+        <w:rPr>
+          <w:b/>
+          <w:sz w:val="26"/>
+          <w:szCs w:val="26"/>
+        </w:rPr>
+        <w:t xml:space="preserve"> </w:t>
+      </w:r>
+      <w:r>
+        <w:rPr>
+          <w:b/>
+          <w:sz w:val="26"/>
+          <w:szCs w:val="26"/>
+        </w:rPr>
+        <w:tab/>
+      </w:r>
+      <w:r>
+        <w:rPr>
+          <w:b/>
+          <w:sz w:val="26"/>
+          <w:szCs w:val="26"/>
+        </w:rPr>
+        <w:tab/>
+      </w:r>
+      <w:r>
+        <w:rPr>
+          <w:b/>
+          <w:sz w:val="26"/>
+          <w:szCs w:val="26"/>
+        </w:rPr>
+        <w:tab/>
+      </w:r>
+      <w:r>
+        <w:rPr>
+          <w:b/>
+          <w:sz w:val="26"/>
+          <w:szCs w:val="26"/>
+        </w:rPr>
+        <w:tab/>
       </w:r>
     </w:p>
     <w:p>
@@ -1853,83 +1979,7 @@
           <w:sz w:val="26"/>
           <w:szCs w:val="26"/>
         </w:rPr>
-        <w:t>1.3 Lợi ích của đề tài</w:t>
-      </w:r>
-      <w:r>
-        <w:rPr>
-          <w:b/>
-          <w:sz w:val="26"/>
-          <w:szCs w:val="26"/>
-        </w:rPr>
-        <w:tab/>
-      </w:r>
-      <w:r>
-        <w:rPr>
-          <w:b/>
-          <w:sz w:val="26"/>
-          <w:szCs w:val="26"/>
-        </w:rPr>
-        <w:tab/>
-      </w:r>
-      <w:r>
-        <w:rPr>
-          <w:sz w:val="26"/>
-          <w:szCs w:val="26"/>
-        </w:rPr>
-        <w:tab/>
-      </w:r>
-      <w:r>
-        <w:rPr>
-          <w:sz w:val="26"/>
-          <w:szCs w:val="26"/>
-        </w:rPr>
-        <w:tab/>
-      </w:r>
-      <w:r>
-        <w:rPr>
-          <w:sz w:val="26"/>
-          <w:szCs w:val="26"/>
-        </w:rPr>
-        <w:tab/>
-        <w:t xml:space="preserve">       </w:t>
-      </w:r>
-      <w:r>
-        <w:rPr>
-          <w:sz w:val="26"/>
-          <w:szCs w:val="26"/>
-        </w:rPr>
-        <w:tab/>
-      </w:r>
-      <w:r>
-        <w:rPr>
-          <w:sz w:val="26"/>
-          <w:szCs w:val="26"/>
-        </w:rPr>
-        <w:tab/>
-      </w:r>
-      <w:r>
-        <w:rPr>
-          <w:sz w:val="26"/>
-          <w:szCs w:val="26"/>
-        </w:rPr>
-        <w:tab/>
-        <w:t xml:space="preserve">         </w:t>
-      </w:r>
-      <w:r>
-        <w:rPr>
-          <w:b/>
-          <w:sz w:val="26"/>
-          <w:szCs w:val="26"/>
-        </w:rPr>
-        <w:t xml:space="preserve">CHƯƠNG 2 </w:t>
-      </w:r>
-      <w:r>
-        <w:rPr>
-          <w:b/>
-          <w:sz w:val="26"/>
-          <w:szCs w:val="26"/>
-        </w:rPr>
-        <w:t>CƠ SỞ LÝ THUYẾT</w:t>
+        <w:t>2.1</w:t>
       </w:r>
       <w:r>
         <w:rPr>
@@ -1945,31 +1995,15 @@
           <w:sz w:val="26"/>
           <w:szCs w:val="26"/>
         </w:rPr>
-        <w:tab/>
-      </w:r>
-      <w:r>
-        <w:rPr>
-          <w:b/>
-          <w:sz w:val="26"/>
-          <w:szCs w:val="26"/>
-        </w:rPr>
-        <w:tab/>
-      </w:r>
-      <w:r>
-        <w:rPr>
-          <w:b/>
-          <w:sz w:val="26"/>
-          <w:szCs w:val="26"/>
-        </w:rPr>
-        <w:tab/>
-      </w:r>
-      <w:r>
-        <w:rPr>
-          <w:b/>
-          <w:sz w:val="26"/>
-          <w:szCs w:val="26"/>
-        </w:rPr>
-        <w:tab/>
+        <w:t xml:space="preserve">Giới thiệu </w:t>
+      </w:r>
+      <w:r>
+        <w:rPr>
+          <w:b/>
+          <w:sz w:val="26"/>
+          <w:szCs w:val="26"/>
+        </w:rPr>
+        <w:t>về quy trình kỹ thuật canh tác vườn rau</w:t>
       </w:r>
     </w:p>
     <w:p>
@@ -1988,31 +2022,15 @@
           <w:sz w:val="26"/>
           <w:szCs w:val="26"/>
         </w:rPr>
-        <w:t>2.1</w:t>
-      </w:r>
-      <w:r>
-        <w:rPr>
-          <w:b/>
-          <w:sz w:val="26"/>
-          <w:szCs w:val="26"/>
-        </w:rPr>
-        <w:t xml:space="preserve"> </w:t>
-      </w:r>
-      <w:r>
-        <w:rPr>
-          <w:b/>
-          <w:sz w:val="26"/>
-          <w:szCs w:val="26"/>
-        </w:rPr>
-        <w:t xml:space="preserve">Giới thiệu </w:t>
-      </w:r>
-      <w:r>
-        <w:rPr>
-          <w:b/>
-          <w:sz w:val="26"/>
-          <w:szCs w:val="26"/>
-        </w:rPr>
-        <w:t>về quy trình kỹ thuật canh tác vườn rau</w:t>
+        <w:t>2.2</w:t>
+      </w:r>
+      <w:r>
+        <w:rPr>
+          <w:b/>
+          <w:sz w:val="26"/>
+          <w:szCs w:val="26"/>
+        </w:rPr>
+        <w:t xml:space="preserve"> Giới thiệu về các công nghệ áp dụng vào đề tài</w:t>
       </w:r>
     </w:p>
     <w:p>
@@ -2020,26 +2038,82 @@
         <w:spacing w:before="20" w:after="20"/>
         <w:jc w:val="both"/>
         <w:rPr>
-          <w:b/>
-          <w:sz w:val="26"/>
-          <w:szCs w:val="26"/>
-        </w:rPr>
-      </w:pPr>
-      <w:r>
-        <w:rPr>
-          <w:b/>
-          <w:sz w:val="26"/>
-          <w:szCs w:val="26"/>
-        </w:rPr>
-        <w:t>2.2</w:t>
-      </w:r>
-      <w:r>
-        <w:rPr>
-          <w:b/>
-          <w:sz w:val="26"/>
-          <w:szCs w:val="26"/>
-        </w:rPr>
-        <w:t xml:space="preserve"> Giới thiệu về các công nghệ áp dụng vào đề tài</w:t>
+          <w:sz w:val="26"/>
+          <w:szCs w:val="26"/>
+        </w:rPr>
+      </w:pPr>
+      <w:r>
+        <w:rPr>
+          <w:b/>
+          <w:sz w:val="26"/>
+          <w:szCs w:val="26"/>
+        </w:rPr>
+        <w:t>CHƯƠNG 3</w:t>
+      </w:r>
+      <w:r>
+        <w:rPr>
+          <w:b/>
+          <w:sz w:val="26"/>
+          <w:szCs w:val="26"/>
+        </w:rPr>
+        <w:t xml:space="preserve"> THỰC HÀNH</w:t>
+      </w:r>
+      <w:r>
+        <w:rPr>
+          <w:sz w:val="26"/>
+          <w:szCs w:val="26"/>
+        </w:rPr>
+        <w:t xml:space="preserve">     </w:t>
+      </w:r>
+      <w:r>
+        <w:rPr>
+          <w:sz w:val="26"/>
+          <w:szCs w:val="26"/>
+        </w:rPr>
+        <w:tab/>
+      </w:r>
+      <w:r>
+        <w:rPr>
+          <w:sz w:val="26"/>
+          <w:szCs w:val="26"/>
+        </w:rPr>
+        <w:tab/>
+      </w:r>
+      <w:r>
+        <w:rPr>
+          <w:sz w:val="26"/>
+          <w:szCs w:val="26"/>
+        </w:rPr>
+        <w:tab/>
+      </w:r>
+      <w:r>
+        <w:rPr>
+          <w:sz w:val="26"/>
+          <w:szCs w:val="26"/>
+        </w:rPr>
+        <w:tab/>
+      </w:r>
+      <w:r>
+        <w:rPr>
+          <w:sz w:val="26"/>
+          <w:szCs w:val="26"/>
+        </w:rPr>
+        <w:tab/>
+      </w:r>
+      <w:r>
+        <w:rPr>
+          <w:sz w:val="26"/>
+          <w:szCs w:val="26"/>
+        </w:rPr>
+        <w:tab/>
+      </w:r>
+      <w:r>
+        <w:rPr>
+          <w:sz w:val="26"/>
+          <w:szCs w:val="26"/>
+        </w:rPr>
+        <w:tab/>
+        <w:t xml:space="preserve">   </w:t>
       </w:r>
     </w:p>
     <w:p>
@@ -2057,88 +2131,55 @@
           <w:sz w:val="26"/>
           <w:szCs w:val="26"/>
         </w:rPr>
-        <w:t>CHƯƠNG 3</w:t>
-      </w:r>
-      <w:r>
-        <w:rPr>
-          <w:b/>
-          <w:sz w:val="26"/>
-          <w:szCs w:val="26"/>
-        </w:rPr>
-        <w:t xml:space="preserve"> HỆ THỐNG THÔNG TIN TRA</w:t>
-      </w:r>
-      <w:r>
-        <w:rPr>
-          <w:b/>
-          <w:sz w:val="26"/>
-          <w:szCs w:val="26"/>
-        </w:rPr>
-        <w:t xml:space="preserve"> </w:t>
-      </w:r>
-      <w:r>
-        <w:rPr>
-          <w:b/>
-          <w:sz w:val="26"/>
-          <w:szCs w:val="26"/>
-        </w:rPr>
-        <w:t>CỨU QUÁ TRÌNH CHẮM SÓC VƯỜN RAU</w:t>
-      </w:r>
-      <w:r>
-        <w:rPr>
-          <w:sz w:val="26"/>
-          <w:szCs w:val="26"/>
-        </w:rPr>
-        <w:t xml:space="preserve">     </w:t>
-      </w:r>
-      <w:r>
-        <w:rPr>
-          <w:sz w:val="26"/>
-          <w:szCs w:val="26"/>
-        </w:rPr>
-        <w:tab/>
-      </w:r>
-      <w:r>
-        <w:rPr>
-          <w:sz w:val="26"/>
-          <w:szCs w:val="26"/>
-        </w:rPr>
-        <w:tab/>
-      </w:r>
-      <w:r>
-        <w:rPr>
-          <w:sz w:val="26"/>
-          <w:szCs w:val="26"/>
-        </w:rPr>
-        <w:tab/>
-      </w:r>
-      <w:r>
-        <w:rPr>
-          <w:sz w:val="26"/>
-          <w:szCs w:val="26"/>
-        </w:rPr>
-        <w:tab/>
-      </w:r>
-      <w:r>
-        <w:rPr>
-          <w:sz w:val="26"/>
-          <w:szCs w:val="26"/>
-        </w:rPr>
-        <w:tab/>
-      </w:r>
-      <w:r>
-        <w:rPr>
-          <w:sz w:val="26"/>
-          <w:szCs w:val="26"/>
-        </w:rPr>
-        <w:tab/>
-      </w:r>
-      <w:r>
-        <w:rPr>
-          <w:sz w:val="26"/>
-          <w:szCs w:val="26"/>
-        </w:rPr>
-        <w:tab/>
-        <w:t xml:space="preserve">   </w:t>
+        <w:t>3.1</w:t>
+      </w:r>
+      <w:r>
+        <w:rPr>
+          <w:b/>
+          <w:sz w:val="26"/>
+          <w:szCs w:val="26"/>
+        </w:rPr>
+        <w:t xml:space="preserve">. </w:t>
+      </w:r>
+      <w:r>
+        <w:rPr>
+          <w:b/>
+          <w:sz w:val="26"/>
+          <w:szCs w:val="26"/>
+        </w:rPr>
+        <w:t>Phân tích, t</w:t>
+      </w:r>
+      <w:r>
+        <w:rPr>
+          <w:b/>
+          <w:sz w:val="26"/>
+          <w:szCs w:val="26"/>
+        </w:rPr>
+        <w:t xml:space="preserve">hiết kế </w:t>
+      </w:r>
+      <w:r>
+        <w:rPr>
+          <w:b/>
+          <w:sz w:val="26"/>
+          <w:szCs w:val="26"/>
+        </w:rPr>
+        <w:t xml:space="preserve"> và cài đặt </w:t>
+      </w:r>
+      <w:r>
+        <w:rPr>
+          <w:b/>
+          <w:sz w:val="26"/>
+          <w:szCs w:val="26"/>
+        </w:rPr>
+        <w:t>cơ sở dữ liệu</w:t>
+      </w:r>
+      <w:r>
+        <w:rPr>
+          <w:b/>
+          <w:sz w:val="26"/>
+          <w:szCs w:val="26"/>
+        </w:rPr>
+        <w:t>.</w:t>
       </w:r>
     </w:p>
     <w:p>
@@ -2146,65 +2187,66 @@
         <w:spacing w:before="20" w:after="20"/>
         <w:jc w:val="both"/>
         <w:rPr>
-          <w:sz w:val="26"/>
-          <w:szCs w:val="26"/>
-        </w:rPr>
-      </w:pPr>
-      <w:r>
-        <w:rPr>
-          <w:b/>
-          <w:sz w:val="26"/>
-          <w:szCs w:val="26"/>
-        </w:rPr>
-        <w:t>3.1</w:t>
-      </w:r>
-      <w:r>
-        <w:rPr>
-          <w:b/>
-          <w:sz w:val="26"/>
-          <w:szCs w:val="26"/>
-        </w:rPr>
-        <w:t xml:space="preserve">. </w:t>
-      </w:r>
-      <w:r>
-        <w:rPr>
-          <w:b/>
-          <w:sz w:val="26"/>
-          <w:szCs w:val="26"/>
-        </w:rPr>
-        <w:t>Phân tích, t</w:t>
-      </w:r>
-      <w:r>
-        <w:rPr>
-          <w:b/>
-          <w:sz w:val="26"/>
-          <w:szCs w:val="26"/>
-        </w:rPr>
-        <w:t xml:space="preserve">hiết kế </w:t>
-      </w:r>
-      <w:r>
-        <w:rPr>
-          <w:b/>
-          <w:sz w:val="26"/>
-          <w:szCs w:val="26"/>
-        </w:rPr>
-        <w:t xml:space="preserve"> và cài đặt </w:t>
-      </w:r>
-      <w:r>
-        <w:rPr>
-          <w:b/>
-          <w:sz w:val="26"/>
-          <w:szCs w:val="26"/>
-        </w:rPr>
-        <w:t>cơ sở dữ liệu</w:t>
-      </w:r>
-      <w:r>
-        <w:rPr>
-          <w:b/>
-          <w:sz w:val="26"/>
-          <w:szCs w:val="26"/>
-        </w:rPr>
-        <w:t>.</w:t>
+          <w:b/>
+          <w:sz w:val="26"/>
+          <w:szCs w:val="26"/>
+        </w:rPr>
+      </w:pPr>
+      <w:r>
+        <w:rPr>
+          <w:b/>
+          <w:sz w:val="26"/>
+          <w:szCs w:val="26"/>
+        </w:rPr>
+        <w:t>3.</w:t>
+      </w:r>
+      <w:r>
+        <w:rPr>
+          <w:b/>
+          <w:sz w:val="26"/>
+          <w:szCs w:val="26"/>
+        </w:rPr>
+        <w:t xml:space="preserve">2. </w:t>
+      </w:r>
+      <w:r>
+        <w:rPr>
+          <w:b/>
+          <w:sz w:val="26"/>
+          <w:szCs w:val="26"/>
+        </w:rPr>
+        <w:t>Phân tích, thiết k</w:t>
+      </w:r>
+      <w:r>
+        <w:rPr>
+          <w:b/>
+          <w:sz w:val="26"/>
+          <w:szCs w:val="26"/>
+        </w:rPr>
+        <w:t>ế</w:t>
+      </w:r>
+      <w:r>
+        <w:rPr>
+          <w:b/>
+          <w:sz w:val="26"/>
+          <w:szCs w:val="26"/>
+        </w:rPr>
+        <w:t xml:space="preserve"> và cài đặt</w:t>
+      </w:r>
+      <w:r>
+        <w:rPr>
+          <w:b/>
+          <w:sz w:val="26"/>
+          <w:szCs w:val="26"/>
+        </w:rPr>
+        <w:t xml:space="preserve"> các chức năng của </w:t>
+      </w:r>
+      <w:r>
+        <w:rPr>
+          <w:b/>
+          <w:sz w:val="26"/>
+          <w:szCs w:val="26"/>
+        </w:rPr>
+        <w:t xml:space="preserve">ứng dụng </w:t>
       </w:r>
     </w:p>
     <w:p>
@@ -2223,34 +2265,23 @@
           <w:sz w:val="26"/>
           <w:szCs w:val="26"/>
         </w:rPr>
-        <w:t>3.</w:t>
-      </w:r>
-      <w:r>
-        <w:rPr>
-          <w:b/>
-          <w:sz w:val="26"/>
-          <w:szCs w:val="26"/>
-        </w:rPr>
-        <w:t>2. Xây dựng các chức năng của hệ thống</w:t>
-      </w:r>
-    </w:p>
-    <w:p>
-      <w:pPr>
-        <w:spacing w:before="20" w:after="20"/>
-        <w:jc w:val="both"/>
-        <w:rPr>
-          <w:b/>
-          <w:sz w:val="26"/>
-          <w:szCs w:val="26"/>
-        </w:rPr>
-      </w:pPr>
-      <w:r>
-        <w:rPr>
-          <w:b/>
-          <w:sz w:val="26"/>
-          <w:szCs w:val="26"/>
-        </w:rPr>
-        <w:t xml:space="preserve">3.2. Cài đặt </w:t>
+        <w:t xml:space="preserve">3.2. </w:t>
+      </w:r>
+      <w:r>
+        <w:rPr>
+          <w:b/>
+          <w:sz w:val="26"/>
+          <w:szCs w:val="26"/>
+        </w:rPr>
+        <w:t>Thiết lập môi trường chạy ứng dụng</w:t>
+      </w:r>
+      <w:r>
+        <w:rPr>
+          <w:b/>
+          <w:sz w:val="26"/>
+          <w:szCs w:val="26"/>
+        </w:rPr>
+        <w:t xml:space="preserve"> </w:t>
       </w:r>
     </w:p>
     <w:p>
@@ -2283,6 +2314,7 @@
           <w:footerReference w:type="first" r:id="rId15"/>
           <w:pgSz w:w="12240" w:h="15840"/>
           <w:pgMar w:top="1440" w:right="1440" w:bottom="1440" w:left="1440" w:header="720" w:footer="720" w:gutter="0"/>
+          <w:pgNumType w:fmt="lowerRoman" w:start="1"/>
           <w:cols w:space="720"/>
           <w:titlePg/>
           <w:docGrid w:linePitch="360"/>
@@ -2563,8 +2595,10 @@
           <w:szCs w:val="26"/>
         </w:rPr>
         <w:sectPr>
+          <w:footerReference w:type="first" r:id="rId16"/>
           <w:pgSz w:w="12240" w:h="15840"/>
           <w:pgMar w:top="1440" w:right="1440" w:bottom="1440" w:left="1440" w:header="720" w:footer="720" w:gutter="0"/>
+          <w:pgNumType w:start="1"/>
           <w:cols w:space="720"/>
           <w:titlePg/>
           <w:docGrid w:linePitch="360"/>
@@ -2579,7 +2613,7 @@
           <w:szCs w:val="26"/>
         </w:rPr>
         <w:sectPr>
-          <w:headerReference w:type="first" r:id="rId16"/>
+          <w:headerReference w:type="first" r:id="rId17"/>
           <w:pgSz w:w="12240" w:h="15840"/>
           <w:pgMar w:top="1440" w:right="1440" w:bottom="1440" w:left="1440" w:header="720" w:footer="720" w:gutter="0"/>
           <w:cols w:space="720"/>
@@ -3444,7 +3478,7 @@
           <w:szCs w:val="26"/>
           <w:bdr w:val="none" w:sz="0" w:space="0" w:color="auto" w:frame="1"/>
         </w:rPr>
-        <w:t>2.</w:t>
+        <w:t>2.1.2</w:t>
       </w:r>
       <w:r>
         <w:rPr>
@@ -3455,29 +3489,7 @@
           <w:szCs w:val="26"/>
           <w:bdr w:val="none" w:sz="0" w:space="0" w:color="auto" w:frame="1"/>
         </w:rPr>
-        <w:t>1.2</w:t>
-      </w:r>
-      <w:r>
-        <w:rPr>
-          <w:b/>
-          <w:bCs/>
-          <w:color w:val="000000"/>
-          <w:sz w:val="26"/>
-          <w:szCs w:val="26"/>
-          <w:bdr w:val="none" w:sz="0" w:space="0" w:color="auto" w:frame="1"/>
-        </w:rPr>
-        <w:t xml:space="preserve"> </w:t>
-      </w:r>
-      <w:r>
-        <w:rPr>
-          <w:b/>
-          <w:bCs/>
-          <w:color w:val="000000"/>
-          <w:sz w:val="26"/>
-          <w:szCs w:val="26"/>
-          <w:bdr w:val="none" w:sz="0" w:space="0" w:color="auto" w:frame="1"/>
-        </w:rPr>
-        <w:t>Xử lý hạt giống trước khi gieo</w:t>
+        <w:t>. Chăm sóc rau</w:t>
       </w:r>
       <w:r>
         <w:rPr>
@@ -3510,290 +3522,7 @@
           <w:sz w:val="26"/>
           <w:szCs w:val="26"/>
         </w:rPr>
-        <w:t xml:space="preserve">- </w:t>
-      </w:r>
-      <w:r>
-        <w:rPr>
-          <w:color w:val="000000"/>
-          <w:sz w:val="26"/>
-          <w:szCs w:val="26"/>
-        </w:rPr>
-        <w:t xml:space="preserve"> Xử lý hột giống:</w:t>
-      </w:r>
-    </w:p>
-    <w:p>
-      <w:pPr>
-        <w:pStyle w:val="ListParagraph"/>
-        <w:shd w:val="clear" w:color="auto" w:fill="FFFFFF"/>
-        <w:spacing w:before="100" w:beforeAutospacing="1" w:after="100" w:afterAutospacing="1" w:line="336" w:lineRule="atLeast"/>
-        <w:ind w:left="0"/>
-        <w:textAlignment w:val="baseline"/>
-        <w:rPr>
-          <w:color w:val="000000"/>
-          <w:sz w:val="26"/>
-          <w:szCs w:val="26"/>
-        </w:rPr>
-      </w:pPr>
-      <w:r>
-        <w:rPr>
-          <w:color w:val="000000"/>
-          <w:sz w:val="26"/>
-          <w:szCs w:val="26"/>
-        </w:rPr>
         <w:lastRenderedPageBreak/>
-        <w:t>Đề nghị phòng bệnh do nấm khuấn có sẳn trong hạt hoặc tấn công cây con lúc mới gieo.</w:t>
-      </w:r>
-    </w:p>
-    <w:p>
-      <w:pPr>
-        <w:pStyle w:val="ListParagraph"/>
-        <w:shd w:val="clear" w:color="auto" w:fill="FFFFFF"/>
-        <w:spacing w:beforeAutospacing="1" w:afterAutospacing="1" w:line="336" w:lineRule="atLeast"/>
-        <w:ind w:left="0"/>
-        <w:textAlignment w:val="baseline"/>
-        <w:rPr>
-          <w:color w:val="000000"/>
-          <w:sz w:val="26"/>
-          <w:szCs w:val="26"/>
-        </w:rPr>
-      </w:pPr>
-      <w:r>
-        <w:rPr>
-          <w:b/>
-          <w:bCs/>
-          <w:color w:val="000000"/>
-          <w:sz w:val="26"/>
-          <w:szCs w:val="26"/>
-          <w:bdr w:val="none" w:sz="0" w:space="0" w:color="auto" w:frame="1"/>
-        </w:rPr>
-        <w:t>-</w:t>
-      </w:r>
-      <w:r>
-        <w:rPr>
-          <w:b/>
-          <w:bCs/>
-          <w:color w:val="000000"/>
-          <w:sz w:val="26"/>
-          <w:szCs w:val="26"/>
-          <w:bdr w:val="none" w:sz="0" w:space="0" w:color="auto" w:frame="1"/>
-        </w:rPr>
-        <w:t xml:space="preserve"> Cách gieo hột:</w:t>
-      </w:r>
-    </w:p>
-    <w:p>
-      <w:pPr>
-        <w:pStyle w:val="ListParagraph"/>
-        <w:shd w:val="clear" w:color="auto" w:fill="FFFFFF"/>
-        <w:spacing w:before="100" w:beforeAutospacing="1" w:after="100" w:afterAutospacing="1" w:line="336" w:lineRule="atLeast"/>
-        <w:ind w:left="0"/>
-        <w:textAlignment w:val="baseline"/>
-        <w:rPr>
-          <w:color w:val="000000"/>
-          <w:sz w:val="26"/>
-          <w:szCs w:val="26"/>
-        </w:rPr>
-      </w:pPr>
-      <w:r>
-        <w:rPr>
-          <w:color w:val="000000"/>
-          <w:sz w:val="26"/>
-          <w:szCs w:val="26"/>
-        </w:rPr>
-        <w:t>Gieo hột thẳng:</w:t>
-      </w:r>
-    </w:p>
-    <w:p>
-      <w:pPr>
-        <w:pStyle w:val="ListParagraph"/>
-        <w:numPr>
-          <w:ilvl w:val="0"/>
-          <w:numId w:val="7"/>
-        </w:numPr>
-        <w:shd w:val="clear" w:color="auto" w:fill="FFFFFF"/>
-        <w:spacing w:before="100" w:beforeAutospacing="1" w:after="100" w:afterAutospacing="1" w:line="336" w:lineRule="atLeast"/>
-        <w:ind w:left="0" w:firstLine="0"/>
-        <w:textAlignment w:val="baseline"/>
-        <w:rPr>
-          <w:color w:val="000000"/>
-          <w:sz w:val="26"/>
-          <w:szCs w:val="26"/>
-        </w:rPr>
-      </w:pPr>
-      <w:r>
-        <w:rPr>
-          <w:color w:val="000000"/>
-          <w:sz w:val="26"/>
-          <w:szCs w:val="26"/>
-        </w:rPr>
-        <w:t>*Ưu điểm: Gieo thẳng rễ mọc sâu, cây sinh trưởng rất mạnh không bị mất sức.</w:t>
-      </w:r>
-    </w:p>
-    <w:p>
-      <w:pPr>
-        <w:pStyle w:val="ListParagraph"/>
-        <w:numPr>
-          <w:ilvl w:val="0"/>
-          <w:numId w:val="7"/>
-        </w:numPr>
-        <w:shd w:val="clear" w:color="auto" w:fill="FFFFFF"/>
-        <w:spacing w:before="100" w:beforeAutospacing="1" w:after="100" w:afterAutospacing="1" w:line="336" w:lineRule="atLeast"/>
-        <w:ind w:left="0" w:firstLine="0"/>
-        <w:textAlignment w:val="baseline"/>
-        <w:rPr>
-          <w:color w:val="000000"/>
-          <w:sz w:val="26"/>
-          <w:szCs w:val="26"/>
-        </w:rPr>
-      </w:pPr>
-      <w:r>
-        <w:rPr>
-          <w:color w:val="000000"/>
-          <w:sz w:val="26"/>
-          <w:szCs w:val="26"/>
-        </w:rPr>
-        <w:t>Khuyết điểm: Khó chăm sóc gặp mưa to cây hư nhiều.</w:t>
-      </w:r>
-    </w:p>
-    <w:p>
-      <w:pPr>
-        <w:pStyle w:val="ListParagraph"/>
-        <w:shd w:val="clear" w:color="auto" w:fill="FFFFFF"/>
-        <w:spacing w:before="100" w:beforeAutospacing="1" w:after="100" w:afterAutospacing="1" w:line="336" w:lineRule="atLeast"/>
-        <w:ind w:left="0"/>
-        <w:textAlignment w:val="baseline"/>
-        <w:rPr>
-          <w:color w:val="000000"/>
-          <w:sz w:val="26"/>
-          <w:szCs w:val="26"/>
-        </w:rPr>
-      </w:pPr>
-      <w:r>
-        <w:rPr>
-          <w:color w:val="000000"/>
-          <w:sz w:val="26"/>
-          <w:szCs w:val="26"/>
-        </w:rPr>
-        <w:t>Gieo trong bầu:</w:t>
-      </w:r>
-    </w:p>
-    <w:p>
-      <w:pPr>
-        <w:pStyle w:val="ListParagraph"/>
-        <w:numPr>
-          <w:ilvl w:val="0"/>
-          <w:numId w:val="7"/>
-        </w:numPr>
-        <w:shd w:val="clear" w:color="auto" w:fill="FFFFFF"/>
-        <w:spacing w:before="100" w:beforeAutospacing="1" w:after="100" w:afterAutospacing="1" w:line="336" w:lineRule="atLeast"/>
-        <w:ind w:left="0" w:firstLine="0"/>
-        <w:textAlignment w:val="baseline"/>
-        <w:rPr>
-          <w:color w:val="000000"/>
-          <w:sz w:val="26"/>
-          <w:szCs w:val="26"/>
-        </w:rPr>
-      </w:pPr>
-      <w:r>
-        <w:rPr>
-          <w:color w:val="000000"/>
-          <w:sz w:val="26"/>
-          <w:szCs w:val="26"/>
-        </w:rPr>
-        <w:t>Ưu điểm: Gieo trong bầu cây sinh trưởng đều ít hao cây con.</w:t>
-      </w:r>
-    </w:p>
-    <w:p>
-      <w:pPr>
-        <w:pStyle w:val="ListParagraph"/>
-        <w:numPr>
-          <w:ilvl w:val="0"/>
-          <w:numId w:val="7"/>
-        </w:numPr>
-        <w:shd w:val="clear" w:color="auto" w:fill="FFFFFF"/>
-        <w:spacing w:before="100" w:beforeAutospacing="1" w:after="100" w:afterAutospacing="1" w:line="336" w:lineRule="atLeast"/>
-        <w:ind w:left="0" w:firstLine="0"/>
-        <w:textAlignment w:val="baseline"/>
-        <w:rPr>
-          <w:color w:val="000000"/>
-          <w:sz w:val="26"/>
-          <w:szCs w:val="26"/>
-        </w:rPr>
-      </w:pPr>
-      <w:r>
-        <w:rPr>
-          <w:color w:val="000000"/>
-          <w:sz w:val="26"/>
-          <w:szCs w:val="26"/>
-        </w:rPr>
-        <w:t>Khuyết điểm: Tốn công làm bầu, rễ không phát triển sâu.</w:t>
-      </w:r>
-    </w:p>
-    <w:p>
-      <w:pPr>
-        <w:pStyle w:val="ListParagraph"/>
-        <w:shd w:val="clear" w:color="auto" w:fill="FFFFFF"/>
-        <w:spacing w:beforeAutospacing="1" w:afterAutospacing="1" w:line="336" w:lineRule="atLeast"/>
-        <w:ind w:left="0"/>
-        <w:textAlignment w:val="baseline"/>
-        <w:rPr>
-          <w:color w:val="000000"/>
-          <w:sz w:val="26"/>
-          <w:szCs w:val="26"/>
-        </w:rPr>
-      </w:pPr>
-      <w:r>
-        <w:rPr>
-          <w:b/>
-          <w:bCs/>
-          <w:color w:val="000000"/>
-          <w:sz w:val="26"/>
-          <w:szCs w:val="26"/>
-          <w:bdr w:val="none" w:sz="0" w:space="0" w:color="auto" w:frame="1"/>
-        </w:rPr>
-        <w:t>2.1.3</w:t>
-      </w:r>
-      <w:r>
-        <w:rPr>
-          <w:b/>
-          <w:bCs/>
-          <w:color w:val="000000"/>
-          <w:sz w:val="26"/>
-          <w:szCs w:val="26"/>
-          <w:bdr w:val="none" w:sz="0" w:space="0" w:color="auto" w:frame="1"/>
-        </w:rPr>
-        <w:t>. Chăm sóc rau</w:t>
-      </w:r>
-      <w:r>
-        <w:rPr>
-          <w:b/>
-          <w:bCs/>
-          <w:color w:val="000000"/>
-          <w:sz w:val="26"/>
-          <w:szCs w:val="26"/>
-          <w:bdr w:val="none" w:sz="0" w:space="0" w:color="auto" w:frame="1"/>
-        </w:rPr>
-        <w:t>:</w:t>
-      </w:r>
-    </w:p>
-    <w:p>
-      <w:pPr>
-        <w:pStyle w:val="ListParagraph"/>
-        <w:shd w:val="clear" w:color="auto" w:fill="FFFFFF"/>
-        <w:spacing w:before="100" w:beforeAutospacing="1" w:after="100" w:afterAutospacing="1" w:line="336" w:lineRule="atLeast"/>
-        <w:ind w:left="0"/>
-        <w:textAlignment w:val="baseline"/>
-        <w:rPr>
-          <w:color w:val="000000"/>
-          <w:sz w:val="26"/>
-          <w:szCs w:val="26"/>
-        </w:rPr>
-      </w:pPr>
-      <w:r>
-        <w:rPr>
-          <w:color w:val="000000"/>
-          <w:sz w:val="26"/>
-          <w:szCs w:val="26"/>
-        </w:rPr>
         <w:t>Xới đất để diệt cỏ, cải thiện thành phần không khí trong đất và giữ ẩm độ đất.</w:t>
       </w:r>
       <w:r>
@@ -3846,7 +3575,7 @@
           <w:szCs w:val="26"/>
           <w:bdr w:val="none" w:sz="0" w:space="0" w:color="auto" w:frame="1"/>
         </w:rPr>
-        <w:t>2.1.4</w:t>
+        <w:t>2.1.3</w:t>
       </w:r>
       <w:r>
         <w:rPr>
@@ -4002,7 +3731,7 @@
           <w:szCs w:val="26"/>
           <w:bdr w:val="none" w:sz="0" w:space="0" w:color="auto" w:frame="1"/>
         </w:rPr>
-        <w:t>2.1.5</w:t>
+        <w:t>2.1.4</w:t>
       </w:r>
       <w:r>
         <w:rPr>
@@ -4078,7 +3807,7 @@
           <w:szCs w:val="26"/>
           <w:bdr w:val="none" w:sz="0" w:space="0" w:color="auto" w:frame="1"/>
         </w:rPr>
-        <w:t>2.1.6</w:t>
+        <w:t>2.1.5</w:t>
       </w:r>
       <w:r>
         <w:rPr>
@@ -4102,8 +3831,6 @@
         </w:rPr>
         <w:t>Phòng trừ sâu bệnh cho rau màu:</w:t>
       </w:r>
-      <w:bookmarkStart w:id="5" w:name="_GoBack"/>
-      <w:bookmarkEnd w:id="5"/>
     </w:p>
     <w:p>
       <w:pPr>
@@ -4208,7 +3935,6 @@
           <w:sz w:val="26"/>
           <w:szCs w:val="26"/>
         </w:rPr>
-        <w:lastRenderedPageBreak/>
         <w:t>Điều chỉnh nước tưới và thoát nước hợp lý, tạo ẩm độ đất và không khí thích hợp cho sự phát triển của cây và không thuận hợp cho vi sinh vật.</w:t>
       </w:r>
     </w:p>
@@ -5234,6 +4960,15 @@
           <w:sz w:val="26"/>
           <w:szCs w:val="26"/>
         </w:rPr>
+        <w:sectPr>
+          <w:headerReference w:type="default" r:id="rId18"/>
+          <w:type w:val="continuous"/>
+          <w:pgSz w:w="12240" w:h="15840"/>
+          <w:pgMar w:top="1440" w:right="1440" w:bottom="1440" w:left="1440" w:header="720" w:footer="720" w:gutter="0"/>
+          <w:cols w:space="720"/>
+          <w:titlePg/>
+          <w:docGrid w:linePitch="360"/>
+        </w:sectPr>
       </w:pPr>
       <w:r>
         <w:rPr>
@@ -5245,6 +4980,113 @@
     </w:p>
     <w:p>
       <w:pPr>
+        <w:spacing w:after="160" w:line="259" w:lineRule="auto"/>
+        <w:jc w:val="center"/>
+        <w:rPr>
+          <w:b/>
+          <w:sz w:val="26"/>
+          <w:szCs w:val="26"/>
+        </w:rPr>
+      </w:pPr>
+      <w:r>
+        <w:rPr>
+          <w:b/>
+          <w:sz w:val="26"/>
+          <w:szCs w:val="26"/>
+        </w:rPr>
+        <w:lastRenderedPageBreak/>
+        <w:t>CHƯƠNG 3 THỰC HÀNH</w:t>
+      </w:r>
+    </w:p>
+    <w:p>
+      <w:pPr>
+        <w:spacing w:after="160" w:line="259" w:lineRule="auto"/>
+        <w:rPr>
+          <w:b/>
+          <w:sz w:val="26"/>
+          <w:szCs w:val="26"/>
+        </w:rPr>
+      </w:pPr>
+      <w:r>
+        <w:rPr>
+          <w:b/>
+          <w:sz w:val="26"/>
+          <w:szCs w:val="26"/>
+        </w:rPr>
+        <w:t xml:space="preserve">3.1 </w:t>
+      </w:r>
+      <w:r>
+        <w:rPr>
+          <w:b/>
+          <w:sz w:val="26"/>
+          <w:szCs w:val="26"/>
+        </w:rPr>
+        <w:t>Phân tích, thiết kế  và cài đặt cơ sở dữ liệu</w:t>
+      </w:r>
+    </w:p>
+    <w:p>
+      <w:pPr>
+        <w:spacing w:after="160" w:line="259" w:lineRule="auto"/>
+        <w:rPr>
+          <w:b/>
+          <w:sz w:val="26"/>
+          <w:szCs w:val="26"/>
+        </w:rPr>
+      </w:pPr>
+      <w:bookmarkStart w:id="5" w:name="_GoBack"/>
+      <w:bookmarkEnd w:id="5"/>
+      <w:r>
+        <w:rPr>
+          <w:b/>
+          <w:sz w:val="26"/>
+          <w:szCs w:val="26"/>
+        </w:rPr>
+        <w:t xml:space="preserve">3.2 </w:t>
+      </w:r>
+      <w:r>
+        <w:rPr>
+          <w:b/>
+          <w:sz w:val="26"/>
+          <w:szCs w:val="26"/>
+        </w:rPr>
+        <w:t>Phân tích, thiết kế</w:t>
+      </w:r>
+      <w:r>
+        <w:rPr>
+          <w:b/>
+          <w:sz w:val="26"/>
+          <w:szCs w:val="26"/>
+        </w:rPr>
+        <w:t xml:space="preserve"> </w:t>
+      </w:r>
+      <w:r>
+        <w:rPr>
+          <w:b/>
+          <w:sz w:val="26"/>
+          <w:szCs w:val="26"/>
+        </w:rPr>
+        <w:t xml:space="preserve">các chức năng của </w:t>
+      </w:r>
+      <w:r>
+        <w:rPr>
+          <w:b/>
+          <w:sz w:val="26"/>
+          <w:szCs w:val="26"/>
+        </w:rPr>
+        <w:t>ứng dụng</w:t>
+      </w:r>
+    </w:p>
+    <w:p>
+      <w:pPr>
+        <w:spacing w:after="160" w:line="259" w:lineRule="auto"/>
+        <w:rPr>
+          <w:sz w:val="26"/>
+          <w:szCs w:val="26"/>
+        </w:rPr>
+      </w:pPr>
+    </w:p>
+    <w:p>
+      <w:pPr>
         <w:pStyle w:val="ListParagraph"/>
         <w:ind w:left="1440"/>
         <w:rPr>
@@ -5254,8 +5096,7 @@
       </w:pPr>
     </w:p>
     <w:sectPr>
-      <w:headerReference w:type="default" r:id="rId17"/>
-      <w:type w:val="continuous"/>
+      <w:headerReference w:type="first" r:id="rId19"/>
       <w:pgSz w:w="12240" w:h="15840"/>
       <w:pgMar w:top="1440" w:right="1440" w:bottom="1440" w:left="1440" w:header="720" w:footer="720" w:gutter="0"/>
       <w:cols w:space="720"/>
@@ -5441,7 +5282,7 @@
       <w:rPr>
         <w:noProof/>
       </w:rPr>
-      <w:t>8</w:t>
+      <w:t>7</w:t>
     </w:r>
     <w:r>
       <w:rPr>
@@ -5521,7 +5362,47 @@
       <w:rPr>
         <w:noProof/>
       </w:rPr>
-      <w:t>5</w:t>
+      <w:t>i</w:t>
+    </w:r>
+    <w:r>
+      <w:rPr>
+        <w:noProof/>
+      </w:rPr>
+      <w:fldChar w:fldCharType="end"/>
+    </w:r>
+  </w:p>
+</w:ftr>
+</file>
+
+<file path=word/footer4.xml><?xml version="1.0" encoding="utf-8"?>
+<w:ftr xmlns:wpc="http://schemas.microsoft.com/office/word/2010/wordprocessingCanvas" xmlns:mc="http://schemas.openxmlformats.org/markup-compatibility/2006" xmlns:o="urn:schemas-microsoft-com:office:office" xmlns:r="http://schemas.openxmlformats.org/officeDocument/2006/relationships" xmlns:m="http://schemas.openxmlformats.org/officeDocument/2006/math" xmlns:v="urn:schemas-microsoft-com:vml" xmlns:wp14="http://schemas.microsoft.com/office/word/2010/wordprocessingDrawing" xmlns:wp="http://schemas.openxmlformats.org/drawingml/2006/wordprocessingDrawing" xmlns:w10="urn:schemas-microsoft-com:office:word" xmlns:w="http://schemas.openxmlformats.org/wordprocessingml/2006/main" xmlns:w14="http://schemas.microsoft.com/office/word/2010/wordml" xmlns:w15="http://schemas.microsoft.com/office/word/2012/wordml" xmlns:wpg="http://schemas.microsoft.com/office/word/2010/wordprocessingGroup" xmlns:wpi="http://schemas.microsoft.com/office/word/2010/wordprocessingInk" xmlns:wne="http://schemas.microsoft.com/office/word/2006/wordml" xmlns:wps="http://schemas.microsoft.com/office/word/2010/wordprocessingShape" mc:Ignorable="w14 w15 wp14">
+  <w:p>
+    <w:pPr>
+      <w:pStyle w:val="Footer"/>
+    </w:pPr>
+    <w:r>
+      <w:t>HỒ NGỌC KHÁNH TRÌNH – D12CQPM01-N</w:t>
+    </w:r>
+    <w:r>
+      <w:tab/>
+    </w:r>
+    <w:r>
+      <w:tab/>
+    </w:r>
+    <w:r>
+      <w:fldChar w:fldCharType="begin"/>
+    </w:r>
+    <w:r>
+      <w:instrText xml:space="preserve"> PAGE   \* MERGEFORMAT </w:instrText>
+    </w:r>
+    <w:r>
+      <w:fldChar w:fldCharType="separate"/>
+    </w:r>
+    <w:r>
+      <w:rPr>
+        <w:noProof/>
+      </w:rPr>
+      <w:t>2</w:t>
     </w:r>
     <w:r>
       <w:rPr>
@@ -5686,6 +5567,33 @@
     <w:pPr>
       <w:pStyle w:val="Header"/>
     </w:pPr>
+  </w:p>
+</w:hdr>
+</file>
+
+<file path=word/header7.xml><?xml version="1.0" encoding="utf-8"?>
+<w:hdr xmlns:wpc="http://schemas.microsoft.com/office/word/2010/wordprocessingCanvas" xmlns:mc="http://schemas.openxmlformats.org/markup-compatibility/2006" xmlns:o="urn:schemas-microsoft-com:office:office" xmlns:r="http://schemas.openxmlformats.org/officeDocument/2006/relationships" xmlns:m="http://schemas.openxmlformats.org/officeDocument/2006/math" xmlns:v="urn:schemas-microsoft-com:vml" xmlns:wp14="http://schemas.microsoft.com/office/word/2010/wordprocessingDrawing" xmlns:wp="http://schemas.openxmlformats.org/drawingml/2006/wordprocessingDrawing" xmlns:w10="urn:schemas-microsoft-com:office:word" xmlns:w="http://schemas.openxmlformats.org/wordprocessingml/2006/main" xmlns:w14="http://schemas.microsoft.com/office/word/2010/wordml" xmlns:w15="http://schemas.microsoft.com/office/word/2012/wordml" xmlns:wpg="http://schemas.microsoft.com/office/word/2010/wordprocessingGroup" xmlns:wpi="http://schemas.microsoft.com/office/word/2010/wordprocessingInk" xmlns:wne="http://schemas.microsoft.com/office/word/2006/wordml" xmlns:wps="http://schemas.microsoft.com/office/word/2010/wordprocessingShape" mc:Ignorable="w14 w15 wp14">
+  <w:p>
+    <w:pPr>
+      <w:pStyle w:val="Header"/>
+      <w:tabs>
+        <w:tab w:val="clear" w:pos="4680"/>
+        <w:tab w:val="left" w:pos="9276"/>
+      </w:tabs>
+      <w:ind w:left="720"/>
+    </w:pPr>
+    <w:r>
+      <w:t xml:space="preserve">Báo cáo TTTN Đại học           </w:t>
+    </w:r>
+    <w:r>
+      <w:t xml:space="preserve">                                                           </w:t>
+    </w:r>
+    <w:r>
+      <w:t xml:space="preserve">Chương 3. </w:t>
+    </w:r>
+    <w:r>
+      <w:t>Thực hành</w:t>
+    </w:r>
   </w:p>
 </w:hdr>
 </file>
@@ -8230,7 +8138,7 @@
 </file>
 
 <file path=customXml/itemProps1.xml><?xml version="1.0" encoding="utf-8"?>
-<ds:datastoreItem xmlns:ds="http://schemas.openxmlformats.org/officeDocument/2006/customXml" ds:itemID="{B1C2739F-5B98-4BC4-A54F-4B8B08368F4D}">
+<ds:datastoreItem xmlns:ds="http://schemas.openxmlformats.org/officeDocument/2006/customXml" ds:itemID="{BE44CEA7-8A36-4DF8-A169-72F5CEB81510}">
   <ds:schemaRefs>
     <ds:schemaRef ds:uri="http://schemas.openxmlformats.org/officeDocument/2006/bibliography"/>
   </ds:schemaRefs>

</xml_diff>